<commit_message>
Begin Week 5 - class
</commit_message>
<xml_diff>
--- a/week 3/Homework - Pointers.docx
+++ b/week 3/Homework - Pointers.docx
@@ -6,18 +6,34 @@
       <w:pPr>
         <w:rPr>
           <w:b/>
+          <w:sz w:val="40"/>
         </w:rPr>
       </w:pPr>
       <w:r>
         <w:rPr>
           <w:b/>
+          <w:sz w:val="40"/>
         </w:rPr>
         <w:t>HOMEWORK</w:t>
       </w:r>
     </w:p>
-    <w:p/>
-    <w:p>
-      <w:r>
+    <w:p>
+      <w:pPr>
+        <w:rPr>
+          <w:sz w:val="40"/>
+        </w:rPr>
+      </w:pPr>
+    </w:p>
+    <w:p>
+      <w:pPr>
+        <w:rPr>
+          <w:sz w:val="40"/>
+        </w:rPr>
+      </w:pPr>
+      <w:r>
+        <w:rPr>
+          <w:sz w:val="40"/>
+        </w:rPr>
         <w:t>For each problem, write out the problem statement and then give your answer. Write programs to solve each problem. Include the source code with your solutions.</w:t>
       </w:r>
     </w:p>
@@ -25,11 +41,13 @@
       <w:pPr>
         <w:rPr>
           <w:color w:val="FF0000"/>
-        </w:rPr>
-      </w:pPr>
-      <w:r>
-        <w:rPr>
-          <w:color w:val="FF0000"/>
+          <w:sz w:val="40"/>
+        </w:rPr>
+      </w:pPr>
+      <w:r>
+        <w:rPr>
+          <w:color w:val="FF0000"/>
+          <w:sz w:val="40"/>
         </w:rPr>
         <w:t xml:space="preserve">// I want a program to print out your homework  </w:t>
       </w:r>
@@ -38,11 +56,13 @@
       <w:pPr>
         <w:rPr>
           <w:color w:val="FF0000"/>
-        </w:rPr>
-      </w:pPr>
-      <w:r>
-        <w:rPr>
-          <w:color w:val="FF0000"/>
+          <w:sz w:val="40"/>
+        </w:rPr>
+      </w:pPr>
+      <w:r>
+        <w:rPr>
+          <w:color w:val="FF0000"/>
+          <w:sz w:val="40"/>
         </w:rPr>
         <w:t>// Use the code to lay out the HW</w:t>
       </w:r>
@@ -51,14 +71,32 @@
       <w:pPr>
         <w:rPr>
           <w:color w:val="FF0000"/>
-        </w:rPr>
-      </w:pPr>
-      <w:r>
-        <w:rPr>
-          <w:color w:val="FF0000"/>
+          <w:sz w:val="40"/>
+        </w:rPr>
+      </w:pPr>
+      <w:r>
+        <w:rPr>
+          <w:color w:val="FF0000"/>
+          <w:sz w:val="40"/>
         </w:rPr>
         <w:tab/>
-        <w:t xml:space="preserve">//cout when what you can </w:t>
+        <w:t>//</w:t>
+      </w:r>
+      <w:proofErr w:type="spellStart"/>
+      <w:r>
+        <w:rPr>
+          <w:color w:val="FF0000"/>
+          <w:sz w:val="40"/>
+        </w:rPr>
+        <w:t>cout</w:t>
+      </w:r>
+      <w:proofErr w:type="spellEnd"/>
+      <w:r>
+        <w:rPr>
+          <w:color w:val="FF0000"/>
+          <w:sz w:val="40"/>
+        </w:rPr>
+        <w:t xml:space="preserve"> when what you can </w:t>
       </w:r>
     </w:p>
     <w:p>
@@ -66,53 +104,149 @@
         <w:ind w:firstLine="720"/>
         <w:rPr>
           <w:color w:val="FF0000"/>
-        </w:rPr>
-      </w:pPr>
-      <w:r>
-        <w:rPr>
-          <w:color w:val="FF0000"/>
-        </w:rPr>
-        <w:t>// comupute what you can and display cout what you can’t</w:t>
-      </w:r>
+          <w:sz w:val="40"/>
+        </w:rPr>
+      </w:pPr>
+      <w:r>
+        <w:rPr>
+          <w:color w:val="FF0000"/>
+          <w:sz w:val="40"/>
+        </w:rPr>
+        <w:t xml:space="preserve">// </w:t>
+      </w:r>
+      <w:proofErr w:type="spellStart"/>
+      <w:r>
+        <w:rPr>
+          <w:color w:val="FF0000"/>
+          <w:sz w:val="40"/>
+        </w:rPr>
+        <w:t>comupute</w:t>
+      </w:r>
+      <w:proofErr w:type="spellEnd"/>
+      <w:r>
+        <w:rPr>
+          <w:color w:val="FF0000"/>
+          <w:sz w:val="40"/>
+        </w:rPr>
+        <w:t xml:space="preserve"> what you can and display </w:t>
+      </w:r>
+      <w:proofErr w:type="spellStart"/>
+      <w:r>
+        <w:rPr>
+          <w:color w:val="FF0000"/>
+          <w:sz w:val="40"/>
+        </w:rPr>
+        <w:t>cout</w:t>
+      </w:r>
+      <w:proofErr w:type="spellEnd"/>
+      <w:r>
+        <w:rPr>
+          <w:color w:val="FF0000"/>
+          <w:sz w:val="40"/>
+        </w:rPr>
+        <w:t xml:space="preserve"> what you can’t</w:t>
+      </w:r>
+    </w:p>
+    <w:p>
+      <w:pPr>
+        <w:rPr>
+          <w:sz w:val="40"/>
+        </w:rPr>
+      </w:pPr>
+      <w:r>
+        <w:rPr>
+          <w:sz w:val="40"/>
+        </w:rPr>
+        <w:t>R7.2</w:t>
+      </w:r>
+    </w:p>
+    <w:p>
+      <w:pPr>
+        <w:rPr>
+          <w:sz w:val="40"/>
+        </w:rPr>
+      </w:pPr>
+      <w:r>
+        <w:rPr>
+          <w:sz w:val="40"/>
+        </w:rPr>
+        <w:t>R7.3</w:t>
+      </w:r>
+    </w:p>
+    <w:p>
+      <w:pPr>
+        <w:rPr>
+          <w:sz w:val="40"/>
+        </w:rPr>
+      </w:pPr>
+      <w:r>
+        <w:rPr>
+          <w:sz w:val="40"/>
+        </w:rPr>
+        <w:t>R7.4</w:t>
+      </w:r>
+    </w:p>
+    <w:p>
+      <w:pPr>
+        <w:rPr>
+          <w:sz w:val="40"/>
+        </w:rPr>
+      </w:pPr>
+      <w:r>
+        <w:rPr>
+          <w:sz w:val="40"/>
+        </w:rPr>
+        <w:t>R7.6</w:t>
+      </w:r>
+    </w:p>
+    <w:p>
+      <w:pPr>
+        <w:rPr>
+          <w:sz w:val="40"/>
+        </w:rPr>
+      </w:pPr>
+      <w:r>
+        <w:rPr>
+          <w:sz w:val="40"/>
+        </w:rPr>
+        <w:t>R7.8</w:t>
+      </w:r>
+    </w:p>
+    <w:p>
+      <w:pPr>
+        <w:rPr>
+          <w:sz w:val="40"/>
+        </w:rPr>
+      </w:pPr>
+      <w:r>
+        <w:rPr>
+          <w:sz w:val="40"/>
+        </w:rPr>
+        <w:t>R7.9</w:t>
+      </w:r>
+    </w:p>
+    <w:p>
+      <w:pPr>
+        <w:rPr>
+          <w:sz w:val="40"/>
+        </w:rPr>
+      </w:pPr>
+      <w:r>
+        <w:rPr>
+          <w:sz w:val="40"/>
+        </w:rPr>
+        <w:t>R7.10</w:t>
+      </w:r>
+    </w:p>
+    <w:p>
+      <w:pPr>
+        <w:rPr>
+          <w:sz w:val="40"/>
+        </w:rPr>
+      </w:pPr>
       <w:bookmarkStart w:id="0" w:name="_GoBack"/>
       <w:bookmarkEnd w:id="0"/>
     </w:p>
-    <w:p>
-      <w:r>
-        <w:t>R7.2</w:t>
-      </w:r>
-    </w:p>
-    <w:p>
-      <w:r>
-        <w:t>R7.3</w:t>
-      </w:r>
-    </w:p>
-    <w:p>
-      <w:r>
-        <w:t>R7.4</w:t>
-      </w:r>
-    </w:p>
-    <w:p>
-      <w:r>
-        <w:t>R7.6</w:t>
-      </w:r>
-    </w:p>
-    <w:p>
-      <w:r>
-        <w:t>R7.8</w:t>
-      </w:r>
-    </w:p>
-    <w:p>
-      <w:r>
-        <w:t>R7.9</w:t>
-      </w:r>
-    </w:p>
-    <w:p>
-      <w:r>
-        <w:t>R7.10</w:t>
-      </w:r>
-    </w:p>
-    <w:p/>
     <w:sectPr>
       <w:pgSz w:w="12240" w:h="15840"/>
       <w:pgMar w:top="1440" w:right="1440" w:bottom="1440" w:left="1440" w:header="720" w:footer="720" w:gutter="0"/>
@@ -242,6 +376,7 @@
     <w:lsdException w:name="HTML Sample" w:semiHidden="1" w:unhideWhenUsed="1"/>
     <w:lsdException w:name="HTML Typewriter" w:semiHidden="1" w:unhideWhenUsed="1"/>
     <w:lsdException w:name="HTML Variable" w:semiHidden="1" w:unhideWhenUsed="1"/>
+    <w:lsdException w:name="Normal Table" w:semiHidden="1" w:unhideWhenUsed="1"/>
     <w:lsdException w:name="annotation subject" w:semiHidden="1" w:unhideWhenUsed="1"/>
     <w:lsdException w:name="No List" w:semiHidden="1" w:unhideWhenUsed="1"/>
     <w:lsdException w:name="Outline List 1" w:semiHidden="1" w:unhideWhenUsed="1"/>
@@ -287,9 +422,11 @@
     <w:lsdException w:name="Table Subtle 1" w:semiHidden="1" w:unhideWhenUsed="1"/>
     <w:lsdException w:name="Table Subtle 2" w:semiHidden="1" w:unhideWhenUsed="1"/>
     <w:lsdException w:name="Table Web 1" w:semiHidden="1" w:unhideWhenUsed="1"/>
+    <w:lsdException w:name="Table Web 2" w:semiHidden="1" w:unhideWhenUsed="1"/>
     <w:lsdException w:name="Table Web 3" w:semiHidden="1" w:unhideWhenUsed="1"/>
     <w:lsdException w:name="Balloon Text" w:semiHidden="1" w:unhideWhenUsed="1"/>
     <w:lsdException w:name="Table Grid" w:uiPriority="39"/>
+    <w:lsdException w:name="Table Theme" w:semiHidden="1" w:unhideWhenUsed="1"/>
     <w:lsdException w:name="Placeholder Text" w:semiHidden="1"/>
     <w:lsdException w:name="No Spacing" w:uiPriority="1" w:qFormat="1"/>
     <w:lsdException w:name="Light Shading" w:uiPriority="60"/>

</xml_diff>